<commit_message>
day 3 almost final
</commit_message>
<xml_diff>
--- a/Day3/Workshop 3.docx
+++ b/Day3/Workshop 3.docx
@@ -33,18 +33,22 @@
       <w:r>
         <w:t xml:space="preserve"> the ‘</w:t>
       </w:r>
+      <w:proofErr w:type="spellStart"/>
       <w:r>
         <w:t>Frontend</w:t>
       </w:r>
       <w:r>
         <w:t>Coding</w:t>
       </w:r>
+      <w:proofErr w:type="spellEnd"/>
       <w:r>
         <w:t xml:space="preserve">’ project from </w:t>
       </w:r>
+      <w:proofErr w:type="spellStart"/>
       <w:r>
         <w:t>github</w:t>
       </w:r>
+      <w:proofErr w:type="spellEnd"/>
       <w:r>
         <w:t>. Run the necessary commands for node packages and bower dependencies.</w:t>
       </w:r>
@@ -104,7 +108,31 @@
     </w:p>
     <w:p>
       <w:r>
-        <w:t>&lt;script type="text/javascript" src="bower_components/angular-route/angular-route.js"&gt;&lt;/script&gt;</w:t>
+        <w:t>&lt;script type="text/</w:t>
+      </w:r>
+      <w:proofErr w:type="spellStart"/>
+      <w:r>
+        <w:t>javascript</w:t>
+      </w:r>
+      <w:proofErr w:type="spellEnd"/>
+      <w:r>
+        <w:t xml:space="preserve">" </w:t>
+      </w:r>
+      <w:proofErr w:type="spellStart"/>
+      <w:r>
+        <w:t>src</w:t>
+      </w:r>
+      <w:proofErr w:type="spellEnd"/>
+      <w:r>
+        <w:t>="</w:t>
+      </w:r>
+      <w:proofErr w:type="spellStart"/>
+      <w:r>
+        <w:t>bower_components</w:t>
+      </w:r>
+      <w:proofErr w:type="spellEnd"/>
+      <w:r>
+        <w:t>/angular-route/angular-route.js"&gt;&lt;/script&gt;</w:t>
       </w:r>
     </w:p>
     <w:p>
@@ -116,8 +144,47 @@
       </w:r>
     </w:p>
     <w:p>
-      <w:r>
-        <w:t>var hrApp = angular.module('hrApp', ['ngRoute']);</w:t>
+      <w:proofErr w:type="spellStart"/>
+      <w:proofErr w:type="gramStart"/>
+      <w:r>
+        <w:t>var</w:t>
+      </w:r>
+      <w:proofErr w:type="spellEnd"/>
+      <w:proofErr w:type="gramEnd"/>
+      <w:r>
+        <w:t xml:space="preserve"> </w:t>
+      </w:r>
+      <w:proofErr w:type="spellStart"/>
+      <w:r>
+        <w:t>hrApp</w:t>
+      </w:r>
+      <w:proofErr w:type="spellEnd"/>
+      <w:r>
+        <w:t xml:space="preserve"> = </w:t>
+      </w:r>
+      <w:proofErr w:type="spellStart"/>
+      <w:r>
+        <w:t>angular.module</w:t>
+      </w:r>
+      <w:proofErr w:type="spellEnd"/>
+      <w:r>
+        <w:t>('</w:t>
+      </w:r>
+      <w:proofErr w:type="spellStart"/>
+      <w:r>
+        <w:t>hrApp</w:t>
+      </w:r>
+      <w:proofErr w:type="spellEnd"/>
+      <w:r>
+        <w:t>', ['</w:t>
+      </w:r>
+      <w:proofErr w:type="spellStart"/>
+      <w:r>
+        <w:t>ngRoute</w:t>
+      </w:r>
+      <w:proofErr w:type="spellEnd"/>
+      <w:r>
+        <w:t>']);</w:t>
       </w:r>
     </w:p>
     <w:p>
@@ -127,7 +194,17 @@
     </w:p>
     <w:p>
       <w:r>
-        <w:t>4. Configure a new route for the following scenario: when the user accesses the ‘#/numbers’ url from the browser, he should be redirected to the ‘/math’ route.</w:t>
+        <w:t xml:space="preserve">4. Configure a new route for the following scenario: when the user accesses the ‘#/numbers’ </w:t>
+      </w:r>
+      <w:proofErr w:type="spellStart"/>
+      <w:proofErr w:type="gramStart"/>
+      <w:r>
+        <w:t>url</w:t>
+      </w:r>
+      <w:proofErr w:type="spellEnd"/>
+      <w:proofErr w:type="gramEnd"/>
+      <w:r>
+        <w:t xml:space="preserve"> from the browser, he should be redirected to the ‘/math’ route.</w:t>
       </w:r>
       <w:r>
         <w:t xml:space="preserve"> (TODO #4)</w:t>
@@ -135,7 +212,20 @@
     </w:p>
     <w:p>
       <w:r>
-        <w:t xml:space="preserve">5. Run grunt connect:server. Try to access the </w:t>
+        <w:t xml:space="preserve">5. Run grunt </w:t>
+      </w:r>
+      <w:proofErr w:type="spellStart"/>
+      <w:r>
+        <w:t>connect</w:t>
+      </w:r>
+      <w:proofErr w:type="gramStart"/>
+      <w:r>
+        <w:t>:server</w:t>
+      </w:r>
+      <w:proofErr w:type="spellEnd"/>
+      <w:proofErr w:type="gramEnd"/>
+      <w:r>
+        <w:t xml:space="preserve">. Try to access the </w:t>
       </w:r>
       <w:r>
         <w:t>‘#/numbers’ route. You should be redirected to the main page. If not, try to s</w:t>
@@ -163,20 +253,59 @@
     </w:p>
     <w:p>
       <w:r>
-        <w:t>$routeProvider</w:t>
-      </w:r>
-      <w:r>
-        <w:t>.when('/math', {</w:t>
-      </w:r>
-    </w:p>
-    <w:p>
-      <w:r>
-        <w:t xml:space="preserve">                templateUrl: 'views/demo/math.html',</w:t>
-      </w:r>
-    </w:p>
-    <w:p>
-      <w:r>
-        <w:t xml:space="preserve">                controller: 'MathController'</w:t>
+        <w:t>$</w:t>
+      </w:r>
+      <w:proofErr w:type="spellStart"/>
+      <w:proofErr w:type="gramStart"/>
+      <w:r>
+        <w:t>routeProvider</w:t>
+      </w:r>
+      <w:r>
+        <w:t>.when</w:t>
+      </w:r>
+      <w:proofErr w:type="spellEnd"/>
+      <w:r>
+        <w:t>(</w:t>
+      </w:r>
+      <w:proofErr w:type="gramEnd"/>
+      <w:r>
+        <w:t>'/math', {</w:t>
+      </w:r>
+    </w:p>
+    <w:p>
+      <w:r>
+        <w:t xml:space="preserve">                </w:t>
+      </w:r>
+      <w:proofErr w:type="spellStart"/>
+      <w:proofErr w:type="gramStart"/>
+      <w:r>
+        <w:t>templateUrl</w:t>
+      </w:r>
+      <w:proofErr w:type="spellEnd"/>
+      <w:proofErr w:type="gramEnd"/>
+      <w:r>
+        <w:t>: 'views/demo/math.html',</w:t>
+      </w:r>
+    </w:p>
+    <w:p>
+      <w:r>
+        <w:t xml:space="preserve">                </w:t>
+      </w:r>
+      <w:proofErr w:type="gramStart"/>
+      <w:r>
+        <w:t>controller</w:t>
+      </w:r>
+      <w:proofErr w:type="gramEnd"/>
+      <w:r>
+        <w:t>: '</w:t>
+      </w:r>
+      <w:proofErr w:type="spellStart"/>
+      <w:r>
+        <w:t>MathController</w:t>
+      </w:r>
+      <w:proofErr w:type="spellEnd"/>
+      <w:r>
+        <w:t>'</w:t>
       </w:r>
     </w:p>
     <w:p>
@@ -186,7 +315,15 @@
     </w:p>
     <w:p>
       <w:r>
-        <w:t>7. Open math.html file. Add two input fields of type number and a button that will call the calculate() function when pressed.</w:t>
+        <w:t xml:space="preserve">7. Open math.html file. Add two input fields of type number and a button that will call the </w:t>
+      </w:r>
+      <w:proofErr w:type="gramStart"/>
+      <w:r>
+        <w:t>calculate(</w:t>
+      </w:r>
+      <w:proofErr w:type="gramEnd"/>
+      <w:r>
+        <w:t>) function when pressed.</w:t>
       </w:r>
       <w:r>
         <w:t xml:space="preserve"> (TODO #7</w:t>
@@ -278,18 +415,62 @@
     </w:p>
     <w:p>
       <w:r>
-        <w:t>.when('/demoRequest', {</w:t>
-      </w:r>
-    </w:p>
-    <w:p>
-      <w:r>
-        <w:t xml:space="preserve">                templateUrl: 'views/demo/request.html',</w:t>
-      </w:r>
-    </w:p>
-    <w:p>
-      <w:r>
-        <w:t xml:space="preserve">                controller: 'RequestController'</w:t>
-      </w:r>
+        <w:t>.</w:t>
+      </w:r>
+      <w:proofErr w:type="gramStart"/>
+      <w:r>
+        <w:t>when(</w:t>
+      </w:r>
+      <w:proofErr w:type="gramEnd"/>
+      <w:r>
+        <w:t>'/</w:t>
+      </w:r>
+      <w:proofErr w:type="spellStart"/>
+      <w:r>
+        <w:t>demoRequest</w:t>
+      </w:r>
+      <w:proofErr w:type="spellEnd"/>
+      <w:r>
+        <w:t>', {</w:t>
+      </w:r>
+    </w:p>
+    <w:p>
+      <w:r>
+        <w:t xml:space="preserve">                </w:t>
+      </w:r>
+      <w:proofErr w:type="spellStart"/>
+      <w:proofErr w:type="gramStart"/>
+      <w:r>
+        <w:t>templateUrl</w:t>
+      </w:r>
+      <w:proofErr w:type="spellEnd"/>
+      <w:proofErr w:type="gramEnd"/>
+      <w:r>
+        <w:t>: 'views/demo/request.html',</w:t>
+      </w:r>
+    </w:p>
+    <w:p>
+      <w:r>
+        <w:t xml:space="preserve">                </w:t>
+      </w:r>
+      <w:proofErr w:type="gramStart"/>
+      <w:r>
+        <w:t>controller</w:t>
+      </w:r>
+      <w:proofErr w:type="gramEnd"/>
+      <w:r>
+        <w:t>: '</w:t>
+      </w:r>
+      <w:proofErr w:type="spellStart"/>
+      <w:r>
+        <w:t>RequestController</w:t>
+      </w:r>
+      <w:proofErr w:type="spellEnd"/>
+      <w:r>
+        <w:t>'</w:t>
+      </w:r>
+      <w:bookmarkStart w:id="0" w:name="_GoBack"/>
+      <w:bookmarkEnd w:id="0"/>
     </w:p>
     <w:p>
       <w:r>
@@ -302,8 +483,13 @@
       </w:r>
     </w:p>
     <w:p>
-      <w:r>
-        <w:t xml:space="preserve">url: </w:t>
+      <w:proofErr w:type="gramStart"/>
+      <w:r>
+        <w:t>url</w:t>
+      </w:r>
+      <w:proofErr w:type="gramEnd"/>
+      <w:r>
+        <w:t xml:space="preserve">: </w:t>
       </w:r>
       <w:hyperlink r:id="rId5" w:history="1">
         <w:r>
@@ -318,8 +504,13 @@
       </w:r>
     </w:p>
     <w:p>
-      <w:r>
-        <w:t>method: GET</w:t>
+      <w:proofErr w:type="gramStart"/>
+      <w:r>
+        <w:t>method</w:t>
+      </w:r>
+      <w:proofErr w:type="gramEnd"/>
+      <w:r>
+        <w:t>: GET</w:t>
       </w:r>
     </w:p>
     <w:p>
@@ -327,7 +518,15 @@
         <w:t xml:space="preserve">Assign the response </w:t>
       </w:r>
       <w:r>
-        <w:t>data to $scope.jobList. (TODO #10</w:t>
+        <w:t>data to $</w:t>
+      </w:r>
+      <w:proofErr w:type="spellStart"/>
+      <w:r>
+        <w:t>scope.jobList</w:t>
+      </w:r>
+      <w:proofErr w:type="spellEnd"/>
+      <w:r>
+        <w:t>. (TODO #10</w:t>
       </w:r>
       <w:r>
         <w:t>)</w:t>
@@ -342,8 +541,6 @@
       <w:r>
         <w:t>HINT: Don’t forget to inject $http.</w:t>
       </w:r>
-      <w:bookmarkStart w:id="0" w:name="_GoBack"/>
-      <w:bookmarkEnd w:id="0"/>
     </w:p>
     <w:p/>
     <w:p>
@@ -391,12 +588,36 @@
     </w:p>
     <w:p>
       <w:r>
-        <w:t xml:space="preserve">            label: "Employee list",</w:t>
-      </w:r>
-    </w:p>
-    <w:p>
-      <w:r>
-        <w:t xml:space="preserve">            url: "#/employeeslist"</w:t>
+        <w:t xml:space="preserve">            </w:t>
+      </w:r>
+      <w:proofErr w:type="gramStart"/>
+      <w:r>
+        <w:t>label</w:t>
+      </w:r>
+      <w:proofErr w:type="gramEnd"/>
+      <w:r>
+        <w:t>: "Employee list",</w:t>
+      </w:r>
+    </w:p>
+    <w:p>
+      <w:r>
+        <w:t xml:space="preserve">            </w:t>
+      </w:r>
+      <w:proofErr w:type="gramStart"/>
+      <w:r>
+        <w:t>url</w:t>
+      </w:r>
+      <w:proofErr w:type="gramEnd"/>
+      <w:r>
+        <w:t>: "#/</w:t>
+      </w:r>
+      <w:proofErr w:type="spellStart"/>
+      <w:r>
+        <w:t>employeeslist</w:t>
+      </w:r>
+      <w:proofErr w:type="spellEnd"/>
+      <w:r>
+        <w:t>"</w:t>
       </w:r>
     </w:p>
     <w:p>
@@ -411,12 +632,36 @@
     </w:p>
     <w:p>
       <w:r>
-        <w:t xml:space="preserve">            label: "Add employee",</w:t>
-      </w:r>
-    </w:p>
-    <w:p>
-      <w:r>
-        <w:t xml:space="preserve">            url: "#/employeeadd"</w:t>
+        <w:t xml:space="preserve">            </w:t>
+      </w:r>
+      <w:proofErr w:type="gramStart"/>
+      <w:r>
+        <w:t>label</w:t>
+      </w:r>
+      <w:proofErr w:type="gramEnd"/>
+      <w:r>
+        <w:t>: "Add employee",</w:t>
+      </w:r>
+    </w:p>
+    <w:p>
+      <w:r>
+        <w:t xml:space="preserve">            </w:t>
+      </w:r>
+      <w:proofErr w:type="gramStart"/>
+      <w:r>
+        <w:t>url</w:t>
+      </w:r>
+      <w:proofErr w:type="gramEnd"/>
+      <w:r>
+        <w:t>: "#/</w:t>
+      </w:r>
+      <w:proofErr w:type="spellStart"/>
+      <w:r>
+        <w:t>employeeadd</w:t>
+      </w:r>
+      <w:proofErr w:type="spellEnd"/>
+      <w:r>
+        <w:t>"</w:t>
       </w:r>
     </w:p>
     <w:p>
@@ -431,9 +676,11 @@
       <w:r>
         <w:t xml:space="preserve">. Open MenuController.js and populate the </w:t>
       </w:r>
+      <w:proofErr w:type="spellStart"/>
       <w:r>
         <w:t>employeeActionList</w:t>
       </w:r>
+      <w:proofErr w:type="spellEnd"/>
       <w:r>
         <w:t xml:space="preserve"> using the Value defined at the previous step.</w:t>
       </w:r>
@@ -461,7 +708,31 @@
     </w:p>
     <w:p>
       <w:r>
-        <w:t xml:space="preserve">17. Open MathController.js. Refactor your calculate() function using the MathService service by injecting it into the controller and calling its functions for: add, substract, multiply and divide.(TODO </w:t>
+        <w:t xml:space="preserve">17. Open MathController.js. Refactor your </w:t>
+      </w:r>
+      <w:proofErr w:type="gramStart"/>
+      <w:r>
+        <w:t>calculate(</w:t>
+      </w:r>
+      <w:proofErr w:type="gramEnd"/>
+      <w:r>
+        <w:t xml:space="preserve">) function using the </w:t>
+      </w:r>
+      <w:proofErr w:type="spellStart"/>
+      <w:r>
+        <w:t>MathService</w:t>
+      </w:r>
+      <w:proofErr w:type="spellEnd"/>
+      <w:r>
+        <w:t xml:space="preserve"> service by injecting it into the controller and calling its functions for: add, </w:t>
+      </w:r>
+      <w:proofErr w:type="spellStart"/>
+      <w:r>
+        <w:t>substract</w:t>
+      </w:r>
+      <w:proofErr w:type="spellEnd"/>
+      <w:r>
+        <w:t xml:space="preserve">, multiply and divide.(TODO </w:t>
       </w:r>
       <w:r>
         <w:t>#13</w:t>
@@ -472,10 +743,18 @@
     </w:p>
     <w:p>
       <w:r>
-        <w:t>Two of these methods are missing. Complete Math</w:t>
-      </w:r>
-      <w:r>
-        <w:t>Service. (TODO #14</w:t>
+        <w:t xml:space="preserve">Two of these methods are missing. Complete </w:t>
+      </w:r>
+      <w:proofErr w:type="spellStart"/>
+      <w:r>
+        <w:t>Math</w:t>
+      </w:r>
+      <w:r>
+        <w:t>Service</w:t>
+      </w:r>
+      <w:proofErr w:type="spellEnd"/>
+      <w:r>
+        <w:t>. (TODO #14</w:t>
       </w:r>
       <w:r>
         <w:t>)</w:t>
@@ -524,17 +803,59 @@
     </w:p>
     <w:p>
       <w:r>
-        <w:t>.when('/employeeslist', {</w:t>
-      </w:r>
-    </w:p>
-    <w:p>
-      <w:r>
-        <w:t xml:space="preserve">                templateUrl: 'views/employeelist.html',</w:t>
-      </w:r>
-    </w:p>
-    <w:p>
-      <w:r>
-        <w:t xml:space="preserve">                controller: 'EmployeeListController'</w:t>
+        <w:t>.</w:t>
+      </w:r>
+      <w:proofErr w:type="gramStart"/>
+      <w:r>
+        <w:t>when(</w:t>
+      </w:r>
+      <w:proofErr w:type="gramEnd"/>
+      <w:r>
+        <w:t>'/</w:t>
+      </w:r>
+      <w:proofErr w:type="spellStart"/>
+      <w:r>
+        <w:t>employeeslist</w:t>
+      </w:r>
+      <w:proofErr w:type="spellEnd"/>
+      <w:r>
+        <w:t>', {</w:t>
+      </w:r>
+    </w:p>
+    <w:p>
+      <w:r>
+        <w:t xml:space="preserve">                </w:t>
+      </w:r>
+      <w:proofErr w:type="spellStart"/>
+      <w:proofErr w:type="gramStart"/>
+      <w:r>
+        <w:t>templateUrl</w:t>
+      </w:r>
+      <w:proofErr w:type="spellEnd"/>
+      <w:proofErr w:type="gramEnd"/>
+      <w:r>
+        <w:t>: 'views/employeelist.html',</w:t>
+      </w:r>
+    </w:p>
+    <w:p>
+      <w:r>
+        <w:t xml:space="preserve">                </w:t>
+      </w:r>
+      <w:proofErr w:type="gramStart"/>
+      <w:r>
+        <w:t>controller</w:t>
+      </w:r>
+      <w:proofErr w:type="gramEnd"/>
+      <w:r>
+        <w:t>: '</w:t>
+      </w:r>
+      <w:proofErr w:type="spellStart"/>
+      <w:r>
+        <w:t>EmployeeListController</w:t>
+      </w:r>
+      <w:proofErr w:type="spellEnd"/>
+      <w:r>
+        <w:t>'</w:t>
       </w:r>
     </w:p>
     <w:p>
@@ -544,17 +865,67 @@
     </w:p>
     <w:p>
       <w:r>
-        <w:t xml:space="preserve">            .when('/employeeview/:employeeid', {</w:t>
-      </w:r>
-    </w:p>
-    <w:p>
-      <w:r>
-        <w:t xml:space="preserve">                templateUrl: 'views/employeeview.html',</w:t>
-      </w:r>
-    </w:p>
-    <w:p>
-      <w:r>
-        <w:t xml:space="preserve">                controller: 'EmployeeViewController'</w:t>
+        <w:t xml:space="preserve">            .</w:t>
+      </w:r>
+      <w:proofErr w:type="gramStart"/>
+      <w:r>
+        <w:t>when(</w:t>
+      </w:r>
+      <w:proofErr w:type="gramEnd"/>
+      <w:r>
+        <w:t>'/</w:t>
+      </w:r>
+      <w:proofErr w:type="spellStart"/>
+      <w:r>
+        <w:t>employeeview</w:t>
+      </w:r>
+      <w:proofErr w:type="spellEnd"/>
+      <w:r>
+        <w:t>/:</w:t>
+      </w:r>
+      <w:proofErr w:type="spellStart"/>
+      <w:r>
+        <w:t>employeeid</w:t>
+      </w:r>
+      <w:proofErr w:type="spellEnd"/>
+      <w:r>
+        <w:t>', {</w:t>
+      </w:r>
+    </w:p>
+    <w:p>
+      <w:r>
+        <w:t xml:space="preserve">                </w:t>
+      </w:r>
+      <w:proofErr w:type="spellStart"/>
+      <w:proofErr w:type="gramStart"/>
+      <w:r>
+        <w:t>templateUrl</w:t>
+      </w:r>
+      <w:proofErr w:type="spellEnd"/>
+      <w:proofErr w:type="gramEnd"/>
+      <w:r>
+        <w:t>: 'views/employeeview.html',</w:t>
+      </w:r>
+    </w:p>
+    <w:p>
+      <w:r>
+        <w:t xml:space="preserve">                </w:t>
+      </w:r>
+      <w:proofErr w:type="gramStart"/>
+      <w:r>
+        <w:t>controller</w:t>
+      </w:r>
+      <w:proofErr w:type="gramEnd"/>
+      <w:r>
+        <w:t>: '</w:t>
+      </w:r>
+      <w:proofErr w:type="spellStart"/>
+      <w:r>
+        <w:t>EmployeeViewController</w:t>
+      </w:r>
+      <w:proofErr w:type="spellEnd"/>
+      <w:r>
+        <w:t>'</w:t>
       </w:r>
     </w:p>
     <w:p>
@@ -590,27 +961,49 @@
     </w:p>
     <w:p>
       <w:r>
-        <w:t>First inject c</w:t>
+        <w:t xml:space="preserve">First inject </w:t>
+      </w:r>
+      <w:proofErr w:type="spellStart"/>
+      <w:r>
+        <w:t>c</w:t>
       </w:r>
       <w:r>
         <w:t>ommonResourcesFactory</w:t>
       </w:r>
+      <w:proofErr w:type="spellEnd"/>
       <w:r>
         <w:t xml:space="preserve"> – a factory you can use to retrieve URLs for the AJAX calls. (TODO #HR2)</w:t>
       </w:r>
       <w:r>
-        <w:t xml:space="preserve"> (or commonResourcesFactory</w:t>
+        <w:t xml:space="preserve"> (</w:t>
+      </w:r>
+      <w:proofErr w:type="gramStart"/>
+      <w:r>
+        <w:t>or</w:t>
+      </w:r>
+      <w:proofErr w:type="gramEnd"/>
+      <w:r>
+        <w:t xml:space="preserve"> </w:t>
+      </w:r>
+      <w:proofErr w:type="spellStart"/>
+      <w:r>
+        <w:t>commonResourcesFactory</w:t>
       </w:r>
       <w:r>
         <w:t>Backup</w:t>
       </w:r>
+      <w:proofErr w:type="spellEnd"/>
       <w:r>
         <w:t xml:space="preserve"> for those without Docker)</w:t>
       </w:r>
     </w:p>
     <w:p>
       <w:r>
-        <w:t>Use c</w:t>
+        <w:t xml:space="preserve">Use </w:t>
+      </w:r>
+      <w:proofErr w:type="spellStart"/>
+      <w:r>
+        <w:t>c</w:t>
       </w:r>
       <w:r>
         <w:t>ommonResourcesFactory</w:t>
@@ -621,6 +1014,7 @@
       <w:r>
         <w:t>findAllEmployeesUrl</w:t>
       </w:r>
+      <w:proofErr w:type="spellEnd"/>
       <w:r>
         <w:t xml:space="preserve"> to load the data from the server. (TODO #HR3)</w:t>
       </w:r>
@@ -638,13 +1032,52 @@
         <w:t xml:space="preserve">4. </w:t>
       </w:r>
       <w:r>
-        <w:t>Add a column for actions in employeelist.html and add the ‘View’ button in it for every row of the table. When clicked the viewEmployee() function should be called with the id of the employee as parameter. (TODO #HR4, TODO #HR5)</w:t>
+        <w:t xml:space="preserve">Add a column for actions in employeelist.html and add the ‘View’ button in it for every row of the table. When clicked the </w:t>
+      </w:r>
+      <w:proofErr w:type="spellStart"/>
+      <w:proofErr w:type="gramStart"/>
+      <w:r>
+        <w:t>viewEmployee</w:t>
+      </w:r>
+      <w:proofErr w:type="spellEnd"/>
+      <w:r>
+        <w:t>(</w:t>
+      </w:r>
+      <w:proofErr w:type="gramEnd"/>
+      <w:r>
+        <w:t>) function should be called with the id of the employee as parameter. (TODO #HR4, TODO #HR5)</w:t>
       </w:r>
     </w:p>
     <w:p>
       <w:r>
         <w:lastRenderedPageBreak/>
-        <w:t>5. The viewEmployee(employeeId) has already been defined in EmployeeListController. Take a look at it!</w:t>
+        <w:t xml:space="preserve">5. The </w:t>
+      </w:r>
+      <w:proofErr w:type="spellStart"/>
+      <w:proofErr w:type="gramStart"/>
+      <w:r>
+        <w:t>viewEmployee</w:t>
+      </w:r>
+      <w:proofErr w:type="spellEnd"/>
+      <w:r>
+        <w:t>(</w:t>
+      </w:r>
+      <w:proofErr w:type="spellStart"/>
+      <w:proofErr w:type="gramEnd"/>
+      <w:r>
+        <w:t>employeeId</w:t>
+      </w:r>
+      <w:proofErr w:type="spellEnd"/>
+      <w:r>
+        <w:t xml:space="preserve">) has already been defined in </w:t>
+      </w:r>
+      <w:proofErr w:type="spellStart"/>
+      <w:r>
+        <w:t>EmployeeListController</w:t>
+      </w:r>
+      <w:proofErr w:type="spellEnd"/>
+      <w:r>
+        <w:t>. Take a look at it!</w:t>
       </w:r>
     </w:p>
     <w:p/>
@@ -665,10 +1098,36 @@
     </w:p>
     <w:p>
       <w:r>
-        <w:t xml:space="preserve">$http and $routeParams services has been injected in the controller. Try to take the employeeid parameter and </w:t>
-      </w:r>
-      <w:r>
-        <w:t>use it to construct the url for the HTTP GET call. (TODO #HR6)</w:t>
+        <w:t>$http and $</w:t>
+      </w:r>
+      <w:proofErr w:type="spellStart"/>
+      <w:r>
+        <w:t>routeParams</w:t>
+      </w:r>
+      <w:proofErr w:type="spellEnd"/>
+      <w:r>
+        <w:t xml:space="preserve"> services has been injected in the controller. Try to take the </w:t>
+      </w:r>
+      <w:proofErr w:type="spellStart"/>
+      <w:r>
+        <w:t>employeeid</w:t>
+      </w:r>
+      <w:proofErr w:type="spellEnd"/>
+      <w:r>
+        <w:t xml:space="preserve"> parameter and </w:t>
+      </w:r>
+      <w:r>
+        <w:t xml:space="preserve">use it to construct the </w:t>
+      </w:r>
+      <w:proofErr w:type="spellStart"/>
+      <w:proofErr w:type="gramStart"/>
+      <w:r>
+        <w:t>url</w:t>
+      </w:r>
+      <w:proofErr w:type="spellEnd"/>
+      <w:proofErr w:type="gramEnd"/>
+      <w:r>
+        <w:t xml:space="preserve"> for the HTTP GET call. (TODO #HR6)</w:t>
       </w:r>
     </w:p>
     <w:p>
@@ -681,7 +1140,15 @@
         <w:t xml:space="preserve">8. </w:t>
       </w:r>
       <w:r>
-        <w:t>The Employee View page has a Back button. Implement the back() function so that it takes you back to the Employee List page. Use $location service.</w:t>
+        <w:t xml:space="preserve">The Employee View page has a Back button. Implement the </w:t>
+      </w:r>
+      <w:proofErr w:type="gramStart"/>
+      <w:r>
+        <w:t>back(</w:t>
+      </w:r>
+      <w:proofErr w:type="gramEnd"/>
+      <w:r>
+        <w:t>) function so that it takes you back to the Employee List page. Use $location service.</w:t>
       </w:r>
     </w:p>
     <w:p/>
@@ -706,7 +1173,31 @@
     </w:p>
     <w:p>
       <w:r>
-        <w:t>Add multiple input fields for user details: firstName, lastName, id (cnp), age, etc.</w:t>
+        <w:t xml:space="preserve">Add multiple input fields for user details: </w:t>
+      </w:r>
+      <w:proofErr w:type="spellStart"/>
+      <w:r>
+        <w:t>firstName</w:t>
+      </w:r>
+      <w:proofErr w:type="spellEnd"/>
+      <w:r>
+        <w:t xml:space="preserve">, </w:t>
+      </w:r>
+      <w:proofErr w:type="spellStart"/>
+      <w:r>
+        <w:t>lastName</w:t>
+      </w:r>
+      <w:proofErr w:type="spellEnd"/>
+      <w:r>
+        <w:t>, id (</w:t>
+      </w:r>
+      <w:proofErr w:type="spellStart"/>
+      <w:r>
+        <w:t>cnp</w:t>
+      </w:r>
+      <w:proofErr w:type="spellEnd"/>
+      <w:r>
+        <w:t>), age, etc.</w:t>
       </w:r>
     </w:p>
     <w:p>
@@ -729,7 +1220,15 @@
     <w:p>
       <w:r>
         <w:tab/>
-        <w:t>- Save – pressing the button will save the user’s details in a list stored in a service (UserService)</w:t>
+        <w:t>- Save – pressing the button will save the user’s details in a list stored in a service (</w:t>
+      </w:r>
+      <w:proofErr w:type="spellStart"/>
+      <w:r>
+        <w:t>UserService</w:t>
+      </w:r>
+      <w:proofErr w:type="spellEnd"/>
+      <w:r>
+        <w:t>)</w:t>
       </w:r>
       <w:r>
         <w:t xml:space="preserve"> and notify the user that the data has been saved (using an alert)</w:t>

</xml_diff>